<commit_message>
all comments plus presentation
</commit_message>
<xml_diff>
--- a/Щоденник-Овдієнко_Андрій_Володимирович_ПА_22_2.docx
+++ b/Щоденник-Овдієнко_Андрій_Володимирович_ПА_22_2.docx
@@ -1941,17 +1941,7 @@
           <w:u w:val="single" w:color="000000"/>
           <w:lang w:val="ru-RU"/>
         </w:rPr>
-        <w:t>Тетяна Зайцева</w:t>
-      </w:r>
-      <w:r>
-        <w:rPr>
-          <w:rFonts w:ascii="Times New Roman" w:eastAsia="Times New Roman" w:hAnsi="Times New Roman" w:cs="Times New Roman"/>
-          <w:color w:val="000000" w:themeColor="text1"/>
-          <w:sz w:val="24"/>
-          <w:u w:val="single" w:color="000000"/>
-          <w:lang w:val="ru-RU"/>
-        </w:rPr>
-        <w:t>.</w:t>
+        <w:t>Тетяна Зайцева.</w:t>
       </w:r>
       <w:r>
         <w:rPr>
@@ -3946,25 +3936,7 @@
           <w:sz w:val="20"/>
           <w:lang w:val="ru-RU"/>
         </w:rPr>
-        <w:t>проходи</w:t>
-      </w:r>
-      <w:r>
-        <w:rPr>
-          <w:rFonts w:ascii="Times New Roman" w:eastAsia="Times New Roman" w:hAnsi="Times New Roman" w:cs="Times New Roman"/>
-          <w:color w:val="000000" w:themeColor="text1"/>
-          <w:sz w:val="20"/>
-          <w:lang w:val="ru-RU"/>
-        </w:rPr>
-        <w:t>в</w:t>
-      </w:r>
-      <w:r>
-        <w:rPr>
-          <w:rFonts w:ascii="Times New Roman" w:eastAsia="Times New Roman" w:hAnsi="Times New Roman" w:cs="Times New Roman"/>
-          <w:color w:val="000000" w:themeColor="text1"/>
-          <w:sz w:val="20"/>
-          <w:lang w:val="ru-RU"/>
-        </w:rPr>
-        <w:t xml:space="preserve"> навчальну комп'ютерно-технологічну практику на  </w:t>
+        <w:t xml:space="preserve">проходив навчальну комп'ютерно-технологічну практику на  </w:t>
       </w:r>
     </w:p>
     <w:p>
@@ -4297,25 +4269,7 @@
           <w:sz w:val="20"/>
           <w:lang w:val="ru-RU"/>
         </w:rPr>
-        <w:t>використовува</w:t>
-      </w:r>
-      <w:r>
-        <w:rPr>
-          <w:rFonts w:ascii="Times New Roman" w:eastAsia="Times New Roman" w:hAnsi="Times New Roman" w:cs="Times New Roman"/>
-          <w:color w:val="000000" w:themeColor="text1"/>
-          <w:sz w:val="20"/>
-          <w:lang w:val="ru-RU"/>
-        </w:rPr>
-        <w:t>в</w:t>
-      </w:r>
-      <w:r>
-        <w:rPr>
-          <w:rFonts w:ascii="Times New Roman" w:eastAsia="Times New Roman" w:hAnsi="Times New Roman" w:cs="Times New Roman"/>
-          <w:color w:val="000000" w:themeColor="text1"/>
-          <w:sz w:val="20"/>
-          <w:lang w:val="ru-RU"/>
-        </w:rPr>
-        <w:t xml:space="preserve"> програмне забезпечення: мову програмування С</w:t>
+        <w:t>використовував програмне забезпечення: мову програмування С</w:t>
       </w:r>
       <w:r>
         <w:rPr>
@@ -8105,16 +8059,7 @@
           <w:lang w:val="ru-RU"/>
         </w:rPr>
         <w:lastRenderedPageBreak/>
-        <w:t>12</w:t>
-      </w:r>
-      <w:r>
-        <w:rPr>
-          <w:rFonts w:ascii="Times New Roman" w:eastAsia="Times New Roman" w:hAnsi="Times New Roman" w:cs="Times New Roman"/>
-          <w:color w:val="000000" w:themeColor="text1"/>
-          <w:sz w:val="24"/>
-          <w:lang w:val="ru-RU"/>
-        </w:rPr>
-        <w:t xml:space="preserve">.06 </w:t>
+        <w:t xml:space="preserve">12.06 </w:t>
       </w:r>
       <w:r>
         <w:rPr>
@@ -8190,13 +8135,42 @@
           <w:rFonts w:ascii="Times New Roman" w:eastAsia="Times New Roman" w:hAnsi="Times New Roman" w:cs="Times New Roman"/>
           <w:sz w:val="24"/>
         </w:rPr>
-        <w:t>Windows</w:t>
-      </w:r>
-      <w:r>
-        <w:rPr>
-          <w:rFonts w:ascii="Times New Roman" w:eastAsia="Times New Roman" w:hAnsi="Times New Roman" w:cs="Times New Roman"/>
-          <w:sz w:val="24"/>
-          <w:lang w:val="ru-RU"/>
+        <w:t>OpenGL</w:t>
+      </w:r>
+      <w:r>
+        <w:rPr>
+          <w:rFonts w:ascii="Times New Roman" w:eastAsia="Times New Roman" w:hAnsi="Times New Roman" w:cs="Times New Roman"/>
+          <w:sz w:val="24"/>
+        </w:rPr>
+        <w:t xml:space="preserve">, </w:t>
+      </w:r>
+      <w:r>
+        <w:rPr>
+          <w:rFonts w:ascii="Times New Roman" w:eastAsia="Times New Roman" w:hAnsi="Times New Roman" w:cs="Times New Roman"/>
+          <w:sz w:val="24"/>
+          <w:lang w:val="uk-UA"/>
+        </w:rPr>
+        <w:t xml:space="preserve">а конкретно </w:t>
+      </w:r>
+      <w:r>
+        <w:rPr>
+          <w:rFonts w:ascii="Times New Roman" w:eastAsia="Times New Roman" w:hAnsi="Times New Roman" w:cs="Times New Roman"/>
+          <w:sz w:val="24"/>
+          <w:lang w:val="uk-UA"/>
+        </w:rPr>
+        <w:t>SFML/Graphics.hpp</w:t>
+      </w:r>
+      <w:r>
+        <w:rPr>
+          <w:rFonts w:ascii="Times New Roman" w:eastAsia="Times New Roman" w:hAnsi="Times New Roman" w:cs="Times New Roman"/>
+          <w:sz w:val="24"/>
+        </w:rPr>
+        <w:t>,</w:t>
+      </w:r>
+      <w:r>
+        <w:rPr>
+          <w:rFonts w:ascii="Times New Roman" w:eastAsia="Times New Roman" w:hAnsi="Times New Roman" w:cs="Times New Roman"/>
+          <w:sz w:val="24"/>
         </w:rPr>
         <w:t xml:space="preserve"> </w:t>
       </w:r>
@@ -8204,8 +8178,9 @@
         <w:rPr>
           <w:rFonts w:ascii="Times New Roman" w:eastAsia="Times New Roman" w:hAnsi="Times New Roman" w:cs="Times New Roman"/>
           <w:sz w:val="24"/>
-        </w:rPr>
-        <w:t>Forms</w:t>
+          <w:lang w:val="uk-UA"/>
+        </w:rPr>
+        <w:t>бібліотекою</w:t>
       </w:r>
       <w:r>
         <w:rPr>
@@ -8360,16 +8335,7 @@
           <w:sz w:val="24"/>
           <w:lang w:val="ru-RU"/>
         </w:rPr>
-        <w:t>13</w:t>
-      </w:r>
-      <w:r>
-        <w:rPr>
-          <w:rFonts w:ascii="Times New Roman" w:eastAsia="Times New Roman" w:hAnsi="Times New Roman" w:cs="Times New Roman"/>
-          <w:color w:val="000000" w:themeColor="text1"/>
-          <w:sz w:val="24"/>
-          <w:lang w:val="ru-RU"/>
-        </w:rPr>
-        <w:t xml:space="preserve">.06 Консультація з керівником навчальної комп’ютерно-технологічної практики. </w:t>
+        <w:t xml:space="preserve">13.06 Консультація з керівником навчальної комп’ютерно-технологічної практики. </w:t>
       </w:r>
       <w:r>
         <w:rPr>
@@ -8501,16 +8467,7 @@
           <w:sz w:val="24"/>
           <w:lang w:val="ru-RU"/>
         </w:rPr>
-        <w:t>14</w:t>
-      </w:r>
-      <w:r>
-        <w:rPr>
-          <w:rFonts w:ascii="Times New Roman" w:eastAsia="Times New Roman" w:hAnsi="Times New Roman" w:cs="Times New Roman"/>
-          <w:color w:val="000000" w:themeColor="text1"/>
-          <w:sz w:val="24"/>
-          <w:lang w:val="ru-RU"/>
-        </w:rPr>
-        <w:t>.06 Консультація з  керівником навчальної комп’ютерно-технологічної практики.</w:t>
+        <w:t>14.06 Консультація з  керівником навчальної комп’ютерно-технологічної практики.</w:t>
       </w:r>
       <w:r>
         <w:rPr>
@@ -8651,16 +8608,7 @@
           <w:sz w:val="24"/>
           <w:lang w:val="ru-RU"/>
         </w:rPr>
-        <w:t>15</w:t>
-      </w:r>
-      <w:r>
-        <w:rPr>
-          <w:rFonts w:ascii="Times New Roman" w:eastAsia="Times New Roman" w:hAnsi="Times New Roman" w:cs="Times New Roman"/>
-          <w:color w:val="000000" w:themeColor="text1"/>
-          <w:sz w:val="24"/>
-          <w:lang w:val="ru-RU"/>
-        </w:rPr>
-        <w:t xml:space="preserve">.06 Розробка алгоритму побудови графіків функцій індивідуального завдання. </w:t>
+        <w:t xml:space="preserve">15.06 Розробка алгоритму побудови графіків функцій індивідуального завдання. </w:t>
       </w:r>
       <w:r>
         <w:rPr>
@@ -8843,7 +8791,7 @@
           <w:sz w:val="24"/>
           <w:lang w:val="ru-RU"/>
         </w:rPr>
-        <w:t xml:space="preserve">.06 Консультація  з керівником практики. </w:t>
+        <w:t xml:space="preserve">.06 Консультація з керівником практики. </w:t>
       </w:r>
       <w:r>
         <w:rPr>
@@ -9140,34 +9088,7 @@
           <w:sz w:val="24"/>
           <w:lang w:val="ru-RU"/>
         </w:rPr>
-        <w:t>19</w:t>
-      </w:r>
-      <w:r>
-        <w:rPr>
-          <w:rFonts w:ascii="Times New Roman" w:eastAsia="Times New Roman" w:hAnsi="Times New Roman" w:cs="Times New Roman"/>
-          <w:color w:val="000000" w:themeColor="text1"/>
-          <w:sz w:val="24"/>
-          <w:lang w:val="ru-RU"/>
-        </w:rPr>
-        <w:t xml:space="preserve">.06 </w:t>
-      </w:r>
-      <w:r>
-        <w:rPr>
-          <w:rFonts w:ascii="Times New Roman" w:eastAsia="Times New Roman" w:hAnsi="Times New Roman" w:cs="Times New Roman"/>
-          <w:color w:val="000000" w:themeColor="text1"/>
-          <w:sz w:val="24"/>
-          <w:lang w:val="ru-RU"/>
-        </w:rPr>
-        <w:t xml:space="preserve">Продовження роботи над звітом. </w:t>
-      </w:r>
-      <w:r>
-        <w:rPr>
-          <w:rFonts w:ascii="Times New Roman" w:eastAsia="Times New Roman" w:hAnsi="Times New Roman" w:cs="Times New Roman"/>
-          <w:color w:val="000000" w:themeColor="text1"/>
-          <w:sz w:val="24"/>
-          <w:lang w:val="ru-RU"/>
-        </w:rPr>
-        <w:t>Консультація з керівником практики</w:t>
+        <w:t>19.06 Продовження роботи над звітом. Консультація з керівником практики</w:t>
       </w:r>
       <w:r>
         <w:rPr>
@@ -9304,34 +9225,7 @@
           <w:sz w:val="24"/>
           <w:lang w:val="ru-RU"/>
         </w:rPr>
-        <w:t>20</w:t>
-      </w:r>
-      <w:r>
-        <w:rPr>
-          <w:rFonts w:ascii="Times New Roman" w:eastAsia="Times New Roman" w:hAnsi="Times New Roman" w:cs="Times New Roman"/>
-          <w:color w:val="000000" w:themeColor="text1"/>
-          <w:sz w:val="24"/>
-          <w:lang w:val="ru-RU"/>
-        </w:rPr>
-        <w:t xml:space="preserve">.06 </w:t>
-      </w:r>
-      <w:r>
-        <w:rPr>
-          <w:rFonts w:ascii="Times New Roman" w:eastAsia="Times New Roman" w:hAnsi="Times New Roman" w:cs="Times New Roman"/>
-          <w:color w:val="000000" w:themeColor="text1"/>
-          <w:sz w:val="24"/>
-          <w:lang w:val="ru-RU"/>
-        </w:rPr>
-        <w:t xml:space="preserve">Робота над презинтацією. </w:t>
-      </w:r>
-      <w:r>
-        <w:rPr>
-          <w:rFonts w:ascii="Times New Roman" w:eastAsia="Times New Roman" w:hAnsi="Times New Roman" w:cs="Times New Roman"/>
-          <w:color w:val="000000" w:themeColor="text1"/>
-          <w:sz w:val="24"/>
-          <w:lang w:val="ru-RU"/>
-        </w:rPr>
-        <w:t>Консультація з керівником практики. Усунення помилок за врахуванням зауважень керівника практики.</w:t>
+        <w:t>20.06 Робота над презинтацією. Консультація з керівником практики. Усунення помилок за врахуванням зауважень керівника практики.</w:t>
       </w:r>
     </w:p>
     <w:p>
@@ -9461,16 +9355,7 @@
           <w:lang w:val="ru-RU"/>
         </w:rPr>
         <w:lastRenderedPageBreak/>
-        <w:t>21</w:t>
-      </w:r>
-      <w:r>
-        <w:rPr>
-          <w:rFonts w:ascii="Times New Roman" w:eastAsia="Times New Roman" w:hAnsi="Times New Roman" w:cs="Times New Roman"/>
-          <w:color w:val="000000" w:themeColor="text1"/>
-          <w:sz w:val="24"/>
-          <w:lang w:val="ru-RU"/>
-        </w:rPr>
-        <w:t xml:space="preserve">.06 Підготовка доповіді захисту звіту. Підсумки другого тижня практики. </w:t>
+        <w:t xml:space="preserve">21.06 Підготовка доповіді захисту звіту. Підсумки другого тижня практики. </w:t>
       </w:r>
       <w:r>
         <w:rPr>
@@ -16548,15 +16433,6 @@
 </file>
 
 <file path=customXml/item1.xml><?xml version="1.0" encoding="utf-8"?>
-<?mso-contentType ?>
-<FormTemplates xmlns="http://schemas.microsoft.com/sharepoint/v3/contenttype/forms">
-  <Display>DocumentLibraryForm</Display>
-  <Edit>DocumentLibraryForm</Edit>
-  <New>DocumentLibraryForm</New>
-</FormTemplates>
-</file>
-
-<file path=customXml/item2.xml><?xml version="1.0" encoding="utf-8"?>
 <ct:contentTypeSchema xmlns:ct="http://schemas.microsoft.com/office/2006/metadata/contentType" xmlns:ma="http://schemas.microsoft.com/office/2006/metadata/properties/metaAttributes" ct:_="" ma:_="" ma:contentTypeName="Документ" ma:contentTypeID="0x0101007E6BC21066CC98418C81014E9F2CB409" ma:contentTypeVersion="12" ma:contentTypeDescription="Создание документа." ma:contentTypeScope="" ma:versionID="4ea4c019c37eb2d6faca30239c8387bc">
   <xsd:schema xmlns:xsd="http://www.w3.org/2001/XMLSchema" xmlns:xs="http://www.w3.org/2001/XMLSchema" xmlns:p="http://schemas.microsoft.com/office/2006/metadata/properties" xmlns:ns2="25d84673-4f5f-4ae2-ab06-73029f97f95f" xmlns:ns3="4b7fdfa2-7ed3-4c49-8e30-43b67c118451" targetNamespace="http://schemas.microsoft.com/office/2006/metadata/properties" ma:root="true" ma:fieldsID="c1efd247ec31cb06389e3aef835206db" ns2:_="" ns3:_="">
     <xsd:import namespace="25d84673-4f5f-4ae2-ab06-73029f97f95f"/>
@@ -16757,7 +16633,7 @@
 </ct:contentTypeSchema>
 </file>
 
-<file path=customXml/item3.xml><?xml version="1.0" encoding="utf-8"?>
+<file path=customXml/item2.xml><?xml version="1.0" encoding="utf-8"?>
 <p:properties xmlns:p="http://schemas.microsoft.com/office/2006/metadata/properties" xmlns:xsi="http://www.w3.org/2001/XMLSchema-instance" xmlns:pc="http://schemas.microsoft.com/office/infopath/2007/PartnerControls">
   <documentManagement>
     <lcf76f155ced4ddcb4097134ff3c332f xmlns="25d84673-4f5f-4ae2-ab06-73029f97f95f">
@@ -16768,15 +16644,16 @@
 </p:properties>
 </file>
 
-<file path=customXml/itemProps1.xml><?xml version="1.0" encoding="utf-8"?>
-<ds:datastoreItem xmlns:ds="http://schemas.openxmlformats.org/officeDocument/2006/customXml" ds:itemID="{8C8D85B4-0956-43D9-AF29-857EC9A0739A}">
-  <ds:schemaRefs>
-    <ds:schemaRef ds:uri="http://schemas.microsoft.com/sharepoint/v3/contenttype/forms"/>
-  </ds:schemaRefs>
-</ds:datastoreItem>
+<file path=customXml/item3.xml><?xml version="1.0" encoding="utf-8"?>
+<?mso-contentType ?>
+<FormTemplates xmlns="http://schemas.microsoft.com/sharepoint/v3/contenttype/forms">
+  <Display>DocumentLibraryForm</Display>
+  <Edit>DocumentLibraryForm</Edit>
+  <New>DocumentLibraryForm</New>
+</FormTemplates>
 </file>
 
-<file path=customXml/itemProps2.xml><?xml version="1.0" encoding="utf-8"?>
+<file path=customXml/itemProps1.xml><?xml version="1.0" encoding="utf-8"?>
 <ds:datastoreItem xmlns:ds="http://schemas.openxmlformats.org/officeDocument/2006/customXml" ds:itemID="{ECA4B313-E97D-42DF-A2BB-9140EEE5E28E}">
   <ds:schemaRefs>
     <ds:schemaRef ds:uri="http://schemas.microsoft.com/office/2006/metadata/contentType"/>
@@ -16795,7 +16672,7 @@
 </ds:datastoreItem>
 </file>
 
-<file path=customXml/itemProps3.xml><?xml version="1.0" encoding="utf-8"?>
+<file path=customXml/itemProps2.xml><?xml version="1.0" encoding="utf-8"?>
 <ds:datastoreItem xmlns:ds="http://schemas.openxmlformats.org/officeDocument/2006/customXml" ds:itemID="{0178AC53-55EE-4742-8653-AA21F6CDCC05}">
   <ds:schemaRefs>
     <ds:schemaRef ds:uri="http://schemas.microsoft.com/office/2006/metadata/properties"/>
@@ -16804,4 +16681,12 @@
     <ds:schemaRef ds:uri="4b7fdfa2-7ed3-4c49-8e30-43b67c118451"/>
   </ds:schemaRefs>
 </ds:datastoreItem>
+</file>
+
+<file path=customXml/itemProps3.xml><?xml version="1.0" encoding="utf-8"?>
+<ds:datastoreItem xmlns:ds="http://schemas.openxmlformats.org/officeDocument/2006/customXml" ds:itemID="{8C8D85B4-0956-43D9-AF29-857EC9A0739A}">
+  <ds:schemaRefs>
+    <ds:schemaRef ds:uri="http://schemas.microsoft.com/sharepoint/v3/contenttype/forms"/>
+  </ds:schemaRefs>
+</ds:datastoreItem>
 </file>
</xml_diff>